<commit_message>
Updated content work file
Former-commit-id: ef7b084992ae3b148fe96e96b9a2d7ab5755e04f
</commit_message>
<xml_diff>
--- a/design/content-strategy/VA.gov-content-work-2018-06-04.docx
+++ b/design/content-strategy/VA.gov-content-work-2018-06-04.docx
@@ -19,7 +19,15 @@
           <w:b/>
           <w:sz w:val="28"/>
         </w:rPr>
-        <w:t>Content Work for VA.gov Brand Consolidation: Vets.gov</w:t>
+        <w:t>Content Work for VA.g</w:t>
+      </w:r>
+      <w:r>
+        <w:rPr>
+          <w:rFonts w:ascii="Calibri" w:hAnsi="Calibri" w:cs="Calibri"/>
+          <w:b/>
+          <w:sz w:val="28"/>
+        </w:rPr>
+        <w:t>ov Brand Consolidation</w:t>
       </w:r>
       <w:bookmarkStart w:id="0" w:name="_GoBack"/>
       <w:bookmarkEnd w:id="0"/>

</xml_diff>